<commit_message>
updating model scripts and project notes
</commit_message>
<xml_diff>
--- a/04_eh_planet_pheno.docx
+++ b/04_eh_planet_pheno.docx
@@ -23,10 +23,7 @@
         <w:pStyle w:val="FirstParagraph"/>
       </w:pPr>
       <w:r>
-        <w:t>In order to explore the utility of seasonally variable productivity metrics for mapping savanna vegetation communities we begin by examining several vegetation indices across the Etosha Heights reserve study area for the 2023-24 wet season. The vegetation indices (VI) include Normalized Difference Vegetation Index (NDVI), Enhanced Vegetation Index (EVI), Soil Adjusted Vegetation Index (SAVI), and Near Infrared Reflectance of Vegetation (NIRV). Ostensibly the metric with the greatest amount of variability is</w:t>
-      </w:r>
-      <w:r>
-        <w:t xml:space="preserve"> best suited for differentiating between vegetation communities we will first examine whether there are differences in overall variability between the different vegetation indices.</w:t>
+        <w:t>In order to explore the utility of seasonally variable productivity metrics for mapping savanna vegetation communities we begin by examining several vegetation indices across the Etosha Heights reserve study area for the 2023-24 wet season. The vegetation indices (VI) include Normalized Difference Vegetation Index (NDVI), Enhanced Vegetation Index (EVI), Soil Adjusted Vegetation Index (SAVI), and Near Infrared Reflectance of Vegetation (NIRV). Ostensibly the metric with the greatest amount of variability is best suited for differentiating between vegetation communities we will first examine whether there are differences in overall variability between the different vegetation indices.</w:t>
       </w:r>
     </w:p>
     <w:p>
@@ -281,7 +278,13 @@
         <w:pStyle w:val="BodyText"/>
       </w:pPr>
       <w:r>
-        <w:t>Below are seasonal timeseries plots of all four vegetation indices for comparison.Note that these too demonstrate that NDVI has a greater degree of variability, both in space and time, than the other indices. Aside from overall variability in coefficient of variation shown in Figure 1 this is mainly a rough visual assessment at this point.</w:t>
+        <w:t>Below are seasonal timeseries plots of all four vegetation indices for comparison.</w:t>
+      </w:r>
+      <w:r>
+        <w:t xml:space="preserve"> </w:t>
+      </w:r>
+      <w:r>
+        <w:t>Note that these too demonstrate that NDVI has a greater degree of variability, both in space and time, than the other indices. Aside from overall variability in coefficient of variation shown in Figure 1 this is mainly a rough visual assessment at this point.</w:t>
       </w:r>
     </w:p>
     <w:p>

</xml_diff>